<commit_message>
Worked on Background in the paper
</commit_message>
<xml_diff>
--- a/CampusTourPaper.docx
+++ b/CampusTourPaper.docx
@@ -3,8 +3,6 @@
 <w:document xmlns:wpc="http://schemas.microsoft.com/office/word/2010/wordprocessingCanvas" xmlns:mo="http://schemas.microsoft.com/office/mac/office/2008/main" xmlns:mc="http://schemas.openxmlformats.org/markup-compatibility/2006" xmlns:mv="urn:schemas-microsoft-com:mac:vml" xmlns:o="urn:schemas-microsoft-com:office:office" xmlns:r="http://schemas.openxmlformats.org/officeDocument/2006/relationships" xmlns:m="http://schemas.openxmlformats.org/officeDocument/2006/math" xmlns:v="urn:schemas-microsoft-com:vml" xmlns:wp14="http://schemas.microsoft.com/office/word/2010/wordprocessingDrawing" xmlns:wp="http://schemas.openxmlformats.org/drawingml/2006/wordprocessingDrawing" xmlns:w10="urn:schemas-microsoft-com:office:word" xmlns:w="http://schemas.openxmlformats.org/wordprocessingml/2006/main" xmlns:w14="http://schemas.microsoft.com/office/word/2010/wordml" xmlns:wpg="http://schemas.microsoft.com/office/word/2010/wordprocessingGroup" xmlns:wpi="http://schemas.microsoft.com/office/word/2010/wordprocessingInk" xmlns:wne="http://schemas.microsoft.com/office/word/2006/wordml" xmlns:wps="http://schemas.microsoft.com/office/word/2010/wordprocessingShape" mc:Ignorable="w14 wp14">
   <w:body>
     <w:p>
-      <w:bookmarkStart w:id="0" w:name="_GoBack"/>
-      <w:bookmarkEnd w:id="0"/>
       <w:r>
         <w:t>A Student Project Experience: A Virtual Campus Tour</w:t>
       </w:r>
@@ -143,6 +141,10 @@
       </w:r>
     </w:p>
     <w:p>
+      <w:bookmarkStart w:id="0" w:name="_GoBack"/>
+      <w:bookmarkEnd w:id="0"/>
+    </w:p>
+    <w:p>
       <w:pPr>
         <w:rPr>
           <w:b/>
@@ -160,9 +162,126 @@
         <w:t xml:space="preserve">Talk about the </w:t>
       </w:r>
       <w:r>
-        <w:t xml:space="preserve">old tour and its deficiencies.  Mention the cost of the old tour ($20,000 / year).  </w:t>
-      </w:r>
-    </w:p>
+        <w:t xml:space="preserve">old tour and its deficiencies.  Mention the cost of the old tour ($20,000 / year). </w:t>
+      </w:r>
+      <w:r>
+        <w:t xml:space="preserve"> </w:t>
+      </w:r>
+    </w:p>
+    <w:p>
+      <w:r>
+        <w:t xml:space="preserve">This project was created when there was a need for an updated version of our current virtual tour. </w:t>
+      </w:r>
+      <w:r>
+        <w:t xml:space="preserve">Every year the institution </w:t>
+      </w:r>
+      <w:r>
+        <w:t xml:space="preserve">spent $20,000 for a tour on </w:t>
+      </w:r>
+      <w:proofErr w:type="spellStart"/>
+      <w:r>
+        <w:t>YouVisit</w:t>
+      </w:r>
+      <w:proofErr w:type="spellEnd"/>
+      <w:r>
+        <w:t xml:space="preserve">. </w:t>
+      </w:r>
+      <w:proofErr w:type="spellStart"/>
+      <w:r>
+        <w:t>YouVisit</w:t>
+      </w:r>
+      <w:proofErr w:type="spellEnd"/>
+      <w:r>
+        <w:t xml:space="preserve"> is a service that creates a </w:t>
+      </w:r>
+      <w:r>
+        <w:t xml:space="preserve">virtual </w:t>
+      </w:r>
+      <w:r>
+        <w:t>tour for a school</w:t>
+      </w:r>
+      <w:r>
+        <w:t>, resort, or any other imaginable place</w:t>
+      </w:r>
+      <w:r>
+        <w:t xml:space="preserve">. Multiple schools use this website but it has some serious downfalls. The </w:t>
+      </w:r>
+      <w:proofErr w:type="spellStart"/>
+      <w:r>
+        <w:t>YouVisit</w:t>
+      </w:r>
+      <w:proofErr w:type="spellEnd"/>
+      <w:r>
+        <w:t xml:space="preserve"> tour has an audio recording on students trying to guide you. Instead of being helpful these students are extremely annoying. Additionally when one actually tries to use the tour there is </w:t>
+      </w:r>
+      <w:r>
+        <w:t>a</w:t>
+      </w:r>
+      <w:r>
+        <w:t xml:space="preserve"> </w:t>
+      </w:r>
+      <w:r>
+        <w:t xml:space="preserve">superfluous amount of stops </w:t>
+      </w:r>
+      <w:r>
+        <w:t xml:space="preserve">between each building/location.  The map that </w:t>
+      </w:r>
+      <w:proofErr w:type="spellStart"/>
+      <w:r>
+        <w:t>YouVisit</w:t>
+      </w:r>
+      <w:proofErr w:type="spellEnd"/>
+      <w:r>
+        <w:t xml:space="preserve"> uses to help guide the user to their lo</w:t>
+      </w:r>
+      <w:r>
+        <w:t>cation had issues with movability and the display.</w:t>
+      </w:r>
+      <w:r>
+        <w:t xml:space="preserve"> There was little too no branding representing</w:t>
+      </w:r>
+      <w:r>
+        <w:t xml:space="preserve"> our u</w:t>
+      </w:r>
+      <w:r>
+        <w:t>niversity</w:t>
+      </w:r>
+      <w:r>
+        <w:t>.</w:t>
+      </w:r>
+      <w:r>
+        <w:t xml:space="preserve"> </w:t>
+      </w:r>
+      <w:r>
+        <w:t xml:space="preserve">Annoying pop-ups would appear urging the future student to contact admissions. Any additional content such as panoramas, pictures, or videos were severely disconnected from the original tour. </w:t>
+      </w:r>
+      <w:r>
+        <w:t xml:space="preserve">As a class, the tour that </w:t>
+      </w:r>
+      <w:proofErr w:type="spellStart"/>
+      <w:r>
+        <w:t>YouVisit</w:t>
+      </w:r>
+      <w:proofErr w:type="spellEnd"/>
+      <w:r>
+        <w:t xml:space="preserve"> had produced did not suit what we believed future students should be experiencing and did not represent our university. </w:t>
+      </w:r>
+      <w:r>
+        <w:t xml:space="preserve">When one used the previous tour the school was paying for, they </w:t>
+      </w:r>
+      <w:proofErr w:type="gramStart"/>
+      <w:r>
+        <w:t xml:space="preserve">were not </w:t>
+      </w:r>
+      <w:r>
+        <w:t>understanding</w:t>
+      </w:r>
+      <w:proofErr w:type="gramEnd"/>
+      <w:r>
+        <w:t xml:space="preserve"> what it was like to attend our university. </w:t>
+      </w:r>
+    </w:p>
+    <w:p/>
     <w:p>
       <w:pPr>
         <w:rPr>
@@ -316,7 +435,6 @@
         </w:numPr>
       </w:pPr>
       <w:r>
-        <w:lastRenderedPageBreak/>
         <w:t>Integration and testing</w:t>
       </w:r>
     </w:p>
@@ -384,6 +502,9 @@
       <w:proofErr w:type="spellEnd"/>
       <w:r>
         <w:t xml:space="preserve"> libraries</w:t>
+      </w:r>
+      <w:r>
+        <w:t xml:space="preserve"> – To simplify the project and amount of hand-written code produced, JavaScript libraries were utilized. Each student was</w:t>
       </w:r>
     </w:p>
     <w:p>

</xml_diff>

<commit_message>
Trying to change carousel Item Size
</commit_message>
<xml_diff>
--- a/CampusTourPaper.docx
+++ b/CampusTourPaper.docx
@@ -131,13 +131,8 @@
       <w:r>
         <w:t xml:space="preserve">Talk about client side web programming and the </w:t>
       </w:r>
-      <w:proofErr w:type="spellStart"/>
-      <w:r>
-        <w:t>Javascript</w:t>
-      </w:r>
-      <w:proofErr w:type="spellEnd"/>
-      <w:r>
-        <w:t xml:space="preserve"> software development process.</w:t>
+      <w:r>
+        <w:t>Javascript software development process.</w:t>
       </w:r>
     </w:p>
     <w:p/>
@@ -162,21 +157,8 @@
         <w:t xml:space="preserve">Every year the institution </w:t>
       </w:r>
       <w:r>
-        <w:t xml:space="preserve">spent $20,000 for a tour on </w:t>
-      </w:r>
-      <w:proofErr w:type="spellStart"/>
-      <w:r>
-        <w:t>YouVisit</w:t>
-      </w:r>
-      <w:proofErr w:type="spellEnd"/>
-      <w:r>
-        <w:t xml:space="preserve">. </w:t>
-      </w:r>
-      <w:proofErr w:type="spellStart"/>
-      <w:r>
-        <w:t>YouVisit</w:t>
-      </w:r>
-      <w:proofErr w:type="spellEnd"/>
+        <w:t>spent $20,000 for a tour on YouVisit. YouVisit</w:t>
+      </w:r>
       <w:r>
         <w:t xml:space="preserve"> is a service that creates a </w:t>
       </w:r>
@@ -196,18 +178,10 @@
         <w:t xml:space="preserve"> place</w:t>
       </w:r>
       <w:r>
-        <w:t xml:space="preserve">. Multiple schools use this website but it has some serious downfalls. The </w:t>
-      </w:r>
-      <w:proofErr w:type="spellStart"/>
-      <w:r>
-        <w:t>YouVisi</w:t>
-      </w:r>
-      <w:r>
-        <w:t>t</w:t>
-      </w:r>
-      <w:proofErr w:type="spellEnd"/>
-      <w:r>
-        <w:t xml:space="preserve"> tour has an audio recording of</w:t>
+        <w:t>. Multiple schools use this website but it has some serious downfalls. The YouVisi</w:t>
+      </w:r>
+      <w:r>
+        <w:t>t tour has an audio recording of</w:t>
       </w:r>
       <w:r>
         <w:t xml:space="preserve"> student</w:t>
@@ -246,15 +220,7 @@
         <w:t xml:space="preserve">superfluous amount of stops </w:t>
       </w:r>
       <w:r>
-        <w:t xml:space="preserve">between each building/location.  The map that </w:t>
-      </w:r>
-      <w:proofErr w:type="spellStart"/>
-      <w:r>
-        <w:t>YouVisit</w:t>
-      </w:r>
-      <w:proofErr w:type="spellEnd"/>
-      <w:r>
-        <w:t xml:space="preserve"> uses to help guide the user to their lo</w:t>
+        <w:t>between each building/location.  The map that YouVisit uses to help guide the user to their lo</w:t>
       </w:r>
       <w:r>
         <w:t>cation had issues with movability and the display.</w:t>
@@ -269,53 +235,35 @@
         <w:t>Annoying pop-ups would appear urging the future student to contact admissions. Any additional content such as panoramas, pictures, or videos were severely disconnected from the original tour.</w:t>
       </w:r>
       <w:r>
+        <w:t xml:space="preserve"> YouVisit advertised more for their site then our university. There was no </w:t>
+      </w:r>
+      <w:r>
+        <w:t>branding from the university that</w:t>
+      </w:r>
+      <w:r>
+        <w:t xml:space="preserve"> connect</w:t>
+      </w:r>
+      <w:r>
+        <w:t>ed</w:t>
+      </w:r>
+      <w:r>
         <w:t xml:space="preserve"> </w:t>
       </w:r>
-      <w:proofErr w:type="spellStart"/>
-      <w:r>
-        <w:t>YouVisit</w:t>
-      </w:r>
-      <w:proofErr w:type="spellEnd"/>
-      <w:r>
-        <w:t xml:space="preserve"> advertised more for their site then our university. There was no </w:t>
-      </w:r>
-      <w:r>
-        <w:t>branding from the university that</w:t>
-      </w:r>
-      <w:r>
-        <w:t xml:space="preserve"> connect</w:t>
-      </w:r>
-      <w:r>
-        <w:t>ed</w:t>
+      <w:r>
+        <w:t xml:space="preserve">with </w:t>
+      </w:r>
+      <w:r>
+        <w:t>the virtual tour.</w:t>
       </w:r>
       <w:r>
         <w:t xml:space="preserve"> </w:t>
       </w:r>
       <w:r>
-        <w:t xml:space="preserve">with </w:t>
-      </w:r>
-      <w:r>
-        <w:t>the virtual tour.</w:t>
-      </w:r>
-      <w:r>
-        <w:t xml:space="preserve"> </w:t>
-      </w:r>
-      <w:r>
-        <w:t xml:space="preserve">As a class, the tour that </w:t>
-      </w:r>
-      <w:proofErr w:type="spellStart"/>
-      <w:r>
-        <w:t>YouVisit</w:t>
-      </w:r>
-      <w:proofErr w:type="spellEnd"/>
-      <w:r>
-        <w:t xml:space="preserve"> had produced did not suit what we believed future students should be experiencing and did not represent our university. </w:t>
+        <w:t xml:space="preserve">As a class, the tour that YouVisit had produced did not suit what we believed future students should be experiencing and did not represent our university. </w:t>
       </w:r>
       <w:r>
         <w:t>From this discovery it became the classes mission to create a unique personalized tour for our university.</w:t>
       </w:r>
-      <w:bookmarkStart w:id="0" w:name="_GoBack"/>
-      <w:bookmarkEnd w:id="0"/>
     </w:p>
     <w:p>
       <w:pPr>
@@ -482,9 +430,6 @@
       </w:r>
     </w:p>
     <w:p/>
-    <w:p/>
-    <w:p/>
-    <w:p/>
     <w:p>
       <w:r>
         <w:t>Steps in creating the project</w:t>
@@ -499,15 +444,7 @@
         </w:numPr>
       </w:pPr>
       <w:r>
-        <w:t xml:space="preserve">Investigation of current </w:t>
-      </w:r>
-      <w:proofErr w:type="spellStart"/>
-      <w:r>
-        <w:t>Javascript</w:t>
-      </w:r>
-      <w:proofErr w:type="spellEnd"/>
-      <w:r>
-        <w:t xml:space="preserve"> technologies</w:t>
+        <w:t>Investigation of current Javascript technologies</w:t>
       </w:r>
     </w:p>
     <w:p>
@@ -579,10 +516,10 @@
         </w:numPr>
       </w:pPr>
       <w:r>
-        <w:lastRenderedPageBreak/>
         <w:t>Presentation to the cabinet and funding</w:t>
       </w:r>
     </w:p>
+    <w:p/>
     <w:p>
       <w:r>
         <w:t>Key technologies:</w:t>
@@ -596,13 +533,9 @@
           <w:numId w:val="2"/>
         </w:numPr>
       </w:pPr>
-      <w:proofErr w:type="spellStart"/>
-      <w:r>
-        <w:t>Javascript</w:t>
-      </w:r>
-      <w:proofErr w:type="spellEnd"/>
-      <w:r>
-        <w:t xml:space="preserve"> development environments – talk about browser-based </w:t>
+      <w:r>
+        <w:lastRenderedPageBreak/>
+        <w:t xml:space="preserve">Javascript development environments – talk about browser-based </w:t>
       </w:r>
       <w:r>
         <w:t>development</w:t>
@@ -616,19 +549,8 @@
           <w:numId w:val="2"/>
         </w:numPr>
       </w:pPr>
-      <w:proofErr w:type="spellStart"/>
-      <w:r>
-        <w:t>Javascript</w:t>
-      </w:r>
-      <w:proofErr w:type="spellEnd"/>
-      <w:r>
-        <w:t xml:space="preserve"> libraries</w:t>
-      </w:r>
-      <w:r>
-        <w:t xml:space="preserve"> – To simplify the project and amount of hand-written code produced, JavaScript libraries were utilized. </w:t>
-      </w:r>
-      <w:r>
-        <w:t>Multiple libraries were used to simplify individual steps in the project.</w:t>
+      <w:r>
+        <w:t>Javascript libraries</w:t>
       </w:r>
       <w:r>
         <w:t xml:space="preserve"> </w:t>
@@ -643,37 +565,10 @@
         </w:numPr>
       </w:pPr>
       <w:r>
-        <w:t>Source code control (</w:t>
-      </w:r>
-      <w:proofErr w:type="spellStart"/>
-      <w:r>
-        <w:t>git</w:t>
-      </w:r>
-      <w:proofErr w:type="spellEnd"/>
-      <w:r>
-        <w:t>)</w:t>
+        <w:t>Source code control (git)</w:t>
       </w:r>
       <w:r>
         <w:t xml:space="preserve"> </w:t>
-      </w:r>
-      <w:r>
-        <w:t xml:space="preserve">– </w:t>
-      </w:r>
-      <w:proofErr w:type="spellStart"/>
-      <w:r>
-        <w:t>GitHub</w:t>
-      </w:r>
-      <w:proofErr w:type="spellEnd"/>
-      <w:r>
-        <w:t xml:space="preserve"> was the main way that source code from individual groups was compiled. This gave us a way to monitor and compile all code that was being produced. This also provided a unique opportunity for students to use the ever-popular </w:t>
-      </w:r>
-      <w:proofErr w:type="spellStart"/>
-      <w:r>
-        <w:t>GitHub</w:t>
-      </w:r>
-      <w:proofErr w:type="spellEnd"/>
-      <w:r>
-        <w:t>.</w:t>
       </w:r>
     </w:p>
     <w:p>
@@ -717,15 +612,7 @@
         </w:numPr>
       </w:pPr>
       <w:r>
-        <w:t xml:space="preserve">Talk about the basic structure of the project: a single html file with </w:t>
-      </w:r>
-      <w:proofErr w:type="spellStart"/>
-      <w:r>
-        <w:t>javascript</w:t>
-      </w:r>
-      <w:proofErr w:type="spellEnd"/>
-      <w:r>
-        <w:t xml:space="preserve"> </w:t>
+        <w:t xml:space="preserve">Talk about the basic structure of the project: a single html file with javascript </w:t>
       </w:r>
       <w:r>
         <w:t xml:space="preserve">support that implements a state machine.  </w:t>
@@ -776,10 +663,17 @@
           <w:b/>
         </w:rPr>
       </w:pPr>
-      <w:r>
+    </w:p>
+    <w:p>
+      <w:pPr>
         <w:rPr>
           <w:b/>
         </w:rPr>
+      </w:pPr>
+      <w:r>
+        <w:rPr>
+          <w:b/>
+        </w:rPr>
         <w:t>FUTURE WORK</w:t>
       </w:r>
     </w:p>
@@ -794,7 +688,13 @@
         <w:t>ultiple outlets to continue this endeavor</w:t>
       </w:r>
       <w:r>
-        <w:t xml:space="preserve">. In the future analytics </w:t>
+        <w:t>. In the future</w:t>
+      </w:r>
+      <w:r>
+        <w:t>,</w:t>
+      </w:r>
+      <w:r>
+        <w:t xml:space="preserve"> analytics </w:t>
       </w:r>
       <w:r>
         <w:t>will</w:t>
@@ -803,13 +703,31 @@
         <w:t xml:space="preserve"> be added. This will allow for further </w:t>
       </w:r>
       <w:r>
-        <w:t xml:space="preserve">information how the </w:t>
+        <w:t xml:space="preserve">information </w:t>
+      </w:r>
+      <w:r>
+        <w:t xml:space="preserve">on </w:t>
+      </w:r>
+      <w:r>
+        <w:t xml:space="preserve">how the </w:t>
       </w:r>
       <w:r>
         <w:t>users explore the tour.</w:t>
       </w:r>
       <w:r>
-        <w:t xml:space="preserve"> With this information a personalized tour can be created as they explore or the tour will be updated to work better.</w:t>
+        <w:t xml:space="preserve"> With this information</w:t>
+      </w:r>
+      <w:r>
+        <w:t>,</w:t>
+      </w:r>
+      <w:r>
+        <w:t xml:space="preserve"> a personalized tour can be created as they explore or the tour will be updated </w:t>
+      </w:r>
+      <w:r>
+        <w:t>based on data from the analytics</w:t>
+      </w:r>
+      <w:r>
+        <w:t>.</w:t>
       </w:r>
       <w:r>
         <w:t xml:space="preserve"> Analytics will also give marketing a way to monitor the success of the tour and if it is successful with future students. To continue developing and adding content to the tour once student have graduated </w:t>
@@ -839,23 +757,17 @@
       </w:r>
     </w:p>
     <w:p>
-      <w:pPr>
-        <w:ind w:firstLine="720"/>
-      </w:pPr>
-      <w:r>
-        <w:t xml:space="preserve">Talk about </w:t>
-      </w:r>
-      <w:r>
-        <w:t>the</w:t>
-      </w:r>
-    </w:p>
-    <w:p>
-      <w:pPr>
-        <w:ind w:firstLine="720"/>
-      </w:pPr>
-      <w:r>
-        <w:t>Status and future work.</w:t>
-      </w:r>
+      <w:r>
+        <w:t xml:space="preserve">The tour is currently being developed so that all functionality will work flawlessly. </w:t>
+      </w:r>
+      <w:r>
+        <w:t xml:space="preserve">Improvements are being made by student workers and should be up and running by the fall. </w:t>
+      </w:r>
+      <w:r>
+        <w:t xml:space="preserve">Having the tour work on mobile devices is of upmost importance and is currently the main objective of the programmers. Device testing is the last step before the basic version of the tour will be released on the website. Future developments will be continued after all major milestones are completed.  This will include any additional perks that are not necessary but make the universities tour stand out. </w:t>
+      </w:r>
+      <w:bookmarkStart w:id="0" w:name="_GoBack"/>
+      <w:bookmarkEnd w:id="0"/>
     </w:p>
     <w:p/>
     <w:p>

</xml_diff>